<commit_message>
Test documentation updated with new issue
</commit_message>
<xml_diff>
--- a/manueltest/Issues found.docx
+++ b/manueltest/Issues found.docx
@@ -274,12 +274,7 @@
         <w:t xml:space="preserve">  </w:t>
       </w:r>
       <w:r>
-        <w:t xml:space="preserve">The page is not responsive </w:t>
-      </w:r>
-      <w:bookmarkStart w:id="0" w:name="_GoBack"/>
-      <w:bookmarkEnd w:id="0"/>
-      <w:r>
-        <w:t>in Main computer page. UI Components are hidden and sometimes overlapped</w:t>
+        <w:t>The page is not responsive in Main computer page. UI Components are hidden and sometimes overlapped</w:t>
       </w:r>
       <w:r>
         <w:t xml:space="preserve"> </w:t>
@@ -424,7 +419,315 @@
     <w:p>
       <w:pPr>
         <w:rPr>
-          <w:rFonts w:eastAsia="MS Mincho" w:hint="eastAsia"/>
+          <w:rFonts w:eastAsia="MS Mincho"/>
+        </w:rPr>
+      </w:pPr>
+      <w:r>
+        <w:rPr>
+          <w:rFonts w:eastAsia="MS Mincho"/>
+        </w:rPr>
+        <w:lastRenderedPageBreak/>
+        <w:t>Issue 5:</w:t>
+      </w:r>
+    </w:p>
+    <w:p>
+      <w:pPr>
+        <w:rPr>
+          <w:rFonts w:eastAsia="MS Mincho"/>
+        </w:rPr>
+      </w:pPr>
+    </w:p>
+    <w:p>
+      <w:pPr>
+        <w:rPr>
+          <w:rFonts w:eastAsia="MS Mincho"/>
+        </w:rPr>
+      </w:pPr>
+      <w:r>
+        <w:rPr>
+          <w:rFonts w:eastAsia="MS Mincho"/>
+        </w:rPr>
+        <w:t>Step 1: Delete a user from UI</w:t>
+      </w:r>
+    </w:p>
+    <w:p>
+      <w:pPr>
+        <w:rPr>
+          <w:rFonts w:eastAsia="MS Mincho"/>
+        </w:rPr>
+      </w:pPr>
+      <w:r>
+        <w:rPr>
+          <w:rFonts w:eastAsia="MS Mincho"/>
+          <w:noProof/>
+        </w:rPr>
+        <w:drawing>
+          <wp:inline distT="0" distB="0" distL="0" distR="0">
+            <wp:extent cx="5943600" cy="2846070"/>
+            <wp:effectExtent l="0" t="0" r="0" b="0"/>
+            <wp:docPr id="7" name="Picture 7"/>
+            <wp:cNvGraphicFramePr>
+              <a:graphicFrameLocks xmlns:a="http://schemas.openxmlformats.org/drawingml/2006/main" noChangeAspect="1"/>
+            </wp:cNvGraphicFramePr>
+            <a:graphic xmlns:a="http://schemas.openxmlformats.org/drawingml/2006/main">
+              <a:graphicData uri="http://schemas.openxmlformats.org/drawingml/2006/picture">
+                <pic:pic xmlns:pic="http://schemas.openxmlformats.org/drawingml/2006/picture">
+                  <pic:nvPicPr>
+                    <pic:cNvPr id="0" name="Picture 2"/>
+                    <pic:cNvPicPr>
+                      <a:picLocks noChangeAspect="1" noChangeArrowheads="1"/>
+                    </pic:cNvPicPr>
+                  </pic:nvPicPr>
+                  <pic:blipFill>
+                    <a:blip r:embed="rId9" cstate="print">
+                      <a:extLst>
+                        <a:ext uri="{28A0092B-C50C-407E-A947-70E740481C1C}">
+                          <a14:useLocalDpi xmlns:a14="http://schemas.microsoft.com/office/drawing/2010/main" val="0"/>
+                        </a:ext>
+                      </a:extLst>
+                    </a:blip>
+                    <a:srcRect/>
+                    <a:stretch>
+                      <a:fillRect/>
+                    </a:stretch>
+                  </pic:blipFill>
+                  <pic:spPr bwMode="auto">
+                    <a:xfrm>
+                      <a:off x="0" y="0"/>
+                      <a:ext cx="5943600" cy="2846070"/>
+                    </a:xfrm>
+                    <a:prstGeom prst="rect">
+                      <a:avLst/>
+                    </a:prstGeom>
+                    <a:noFill/>
+                    <a:ln>
+                      <a:noFill/>
+                    </a:ln>
+                  </pic:spPr>
+                </pic:pic>
+              </a:graphicData>
+            </a:graphic>
+          </wp:inline>
+        </w:drawing>
+      </w:r>
+    </w:p>
+    <w:p>
+      <w:pPr>
+        <w:rPr>
+          <w:rFonts w:eastAsia="MS Mincho"/>
+        </w:rPr>
+      </w:pPr>
+    </w:p>
+    <w:p>
+      <w:pPr>
+        <w:rPr>
+          <w:rFonts w:eastAsia="MS Mincho"/>
+        </w:rPr>
+      </w:pPr>
+      <w:r>
+        <w:rPr>
+          <w:rFonts w:eastAsia="MS Mincho"/>
+        </w:rPr>
+        <w:t>Step 2: User is deleted</w:t>
+      </w:r>
+    </w:p>
+    <w:p>
+      <w:pPr>
+        <w:rPr>
+          <w:rFonts w:eastAsia="MS Mincho"/>
+        </w:rPr>
+      </w:pPr>
+      <w:r>
+        <w:rPr>
+          <w:rFonts w:eastAsia="MS Mincho"/>
+          <w:noProof/>
+        </w:rPr>
+        <w:drawing>
+          <wp:inline distT="0" distB="0" distL="0" distR="0">
+            <wp:extent cx="5943600" cy="2819400"/>
+            <wp:effectExtent l="0" t="0" r="0" b="0"/>
+            <wp:docPr id="8" name="Picture 8"/>
+            <wp:cNvGraphicFramePr>
+              <a:graphicFrameLocks xmlns:a="http://schemas.openxmlformats.org/drawingml/2006/main" noChangeAspect="1"/>
+            </wp:cNvGraphicFramePr>
+            <a:graphic xmlns:a="http://schemas.openxmlformats.org/drawingml/2006/main">
+              <a:graphicData uri="http://schemas.openxmlformats.org/drawingml/2006/picture">
+                <pic:pic xmlns:pic="http://schemas.openxmlformats.org/drawingml/2006/picture">
+                  <pic:nvPicPr>
+                    <pic:cNvPr id="0" name="Picture 3"/>
+                    <pic:cNvPicPr>
+                      <a:picLocks noChangeAspect="1" noChangeArrowheads="1"/>
+                    </pic:cNvPicPr>
+                  </pic:nvPicPr>
+                  <pic:blipFill>
+                    <a:blip r:embed="rId10" cstate="print">
+                      <a:extLst>
+                        <a:ext uri="{28A0092B-C50C-407E-A947-70E740481C1C}">
+                          <a14:useLocalDpi xmlns:a14="http://schemas.microsoft.com/office/drawing/2010/main" val="0"/>
+                        </a:ext>
+                      </a:extLst>
+                    </a:blip>
+                    <a:srcRect/>
+                    <a:stretch>
+                      <a:fillRect/>
+                    </a:stretch>
+                  </pic:blipFill>
+                  <pic:spPr bwMode="auto">
+                    <a:xfrm>
+                      <a:off x="0" y="0"/>
+                      <a:ext cx="5943600" cy="2819400"/>
+                    </a:xfrm>
+                    <a:prstGeom prst="rect">
+                      <a:avLst/>
+                    </a:prstGeom>
+                    <a:noFill/>
+                    <a:ln>
+                      <a:noFill/>
+                    </a:ln>
+                  </pic:spPr>
+                </pic:pic>
+              </a:graphicData>
+            </a:graphic>
+          </wp:inline>
+        </w:drawing>
+      </w:r>
+    </w:p>
+    <w:p>
+      <w:pPr>
+        <w:rPr>
+          <w:rFonts w:eastAsia="MS Mincho"/>
+        </w:rPr>
+      </w:pPr>
+    </w:p>
+    <w:p>
+      <w:pPr>
+        <w:rPr>
+          <w:rFonts w:eastAsia="MS Mincho"/>
+        </w:rPr>
+      </w:pPr>
+    </w:p>
+    <w:p>
+      <w:pPr>
+        <w:rPr>
+          <w:rFonts w:eastAsia="MS Mincho"/>
+        </w:rPr>
+      </w:pPr>
+    </w:p>
+    <w:p>
+      <w:pPr>
+        <w:rPr>
+          <w:rFonts w:eastAsia="MS Mincho"/>
+        </w:rPr>
+      </w:pPr>
+    </w:p>
+    <w:p>
+      <w:pPr>
+        <w:rPr>
+          <w:rFonts w:eastAsia="MS Mincho"/>
+        </w:rPr>
+      </w:pPr>
+    </w:p>
+    <w:p>
+      <w:pPr>
+        <w:rPr>
+          <w:rFonts w:eastAsia="MS Mincho"/>
+        </w:rPr>
+      </w:pPr>
+    </w:p>
+    <w:p>
+      <w:pPr>
+        <w:rPr>
+          <w:rFonts w:eastAsia="MS Mincho"/>
+        </w:rPr>
+      </w:pPr>
+    </w:p>
+    <w:p>
+      <w:pPr>
+        <w:rPr>
+          <w:rFonts w:eastAsia="MS Mincho"/>
+        </w:rPr>
+      </w:pPr>
+      <w:r>
+        <w:rPr>
+          <w:rFonts w:eastAsia="MS Mincho"/>
+        </w:rPr>
+        <w:t>Step 3: The status code is 200OK which is unexpected.</w:t>
+      </w:r>
+      <w:bookmarkStart w:id="0" w:name="_GoBack"/>
+      <w:bookmarkEnd w:id="0"/>
+    </w:p>
+    <w:p>
+      <w:pPr>
+        <w:rPr>
+          <w:rFonts w:eastAsia="MS Mincho"/>
+        </w:rPr>
+      </w:pPr>
+    </w:p>
+    <w:p>
+      <w:pPr>
+        <w:rPr>
+          <w:rFonts w:eastAsia="MS Mincho"/>
+        </w:rPr>
+      </w:pPr>
+      <w:r>
+        <w:rPr>
+          <w:rFonts w:eastAsia="MS Mincho"/>
+          <w:noProof/>
+        </w:rPr>
+        <w:drawing>
+          <wp:inline distT="0" distB="0" distL="0" distR="0">
+            <wp:extent cx="5934075" cy="2677795"/>
+            <wp:effectExtent l="0" t="0" r="9525" b="8255"/>
+            <wp:docPr id="6" name="Picture 6"/>
+            <wp:cNvGraphicFramePr>
+              <a:graphicFrameLocks xmlns:a="http://schemas.openxmlformats.org/drawingml/2006/main" noChangeAspect="1"/>
+            </wp:cNvGraphicFramePr>
+            <a:graphic xmlns:a="http://schemas.openxmlformats.org/drawingml/2006/main">
+              <a:graphicData uri="http://schemas.openxmlformats.org/drawingml/2006/picture">
+                <pic:pic xmlns:pic="http://schemas.openxmlformats.org/drawingml/2006/picture">
+                  <pic:nvPicPr>
+                    <pic:cNvPr id="0" name="Picture 1"/>
+                    <pic:cNvPicPr>
+                      <a:picLocks noChangeAspect="1" noChangeArrowheads="1"/>
+                    </pic:cNvPicPr>
+                  </pic:nvPicPr>
+                  <pic:blipFill>
+                    <a:blip r:embed="rId11" cstate="print">
+                      <a:extLst>
+                        <a:ext uri="{28A0092B-C50C-407E-A947-70E740481C1C}">
+                          <a14:useLocalDpi xmlns:a14="http://schemas.microsoft.com/office/drawing/2010/main" val="0"/>
+                        </a:ext>
+                      </a:extLst>
+                    </a:blip>
+                    <a:srcRect/>
+                    <a:stretch>
+                      <a:fillRect/>
+                    </a:stretch>
+                  </pic:blipFill>
+                  <pic:spPr bwMode="auto">
+                    <a:xfrm>
+                      <a:off x="0" y="0"/>
+                      <a:ext cx="5934075" cy="2677795"/>
+                    </a:xfrm>
+                    <a:prstGeom prst="rect">
+                      <a:avLst/>
+                    </a:prstGeom>
+                    <a:noFill/>
+                    <a:ln>
+                      <a:noFill/>
+                    </a:ln>
+                  </pic:spPr>
+                </pic:pic>
+              </a:graphicData>
+            </a:graphic>
+          </wp:inline>
+        </w:drawing>
+      </w:r>
+    </w:p>
+    <w:p>
+      <w:pPr>
+        <w:rPr>
+          <w:rFonts w:eastAsia="MS Mincho"/>
         </w:rPr>
       </w:pPr>
     </w:p>

</xml_diff>